<commit_message>
Added Q6 + formatted doc (before prof checking)
</commit_message>
<xml_diff>
--- a/Lab 3/Lab3.docx
+++ b/Lab 3/Lab3.docx
@@ -1222,6 +1222,112 @@
           <w:bCs/>
           <w:u w:val="single"/>
         </w:rPr>
+        <w:t xml:space="preserve">Lab By: </w:t>
+      </w:r>
+    </w:p>
+    <w:p>
+      <w:pPr>
+        <w:rPr>
+          <w:rFonts w:ascii="Times New Roman" w:hAnsi="Times New Roman" w:cs="Times New Roman"/>
+        </w:rPr>
+      </w:pPr>
+    </w:p>
+    <w:p>
+      <w:pPr>
+        <w:rPr>
+          <w:rFonts w:ascii="Times New Roman" w:hAnsi="Times New Roman" w:cs="Times New Roman"/>
+        </w:rPr>
+      </w:pPr>
+      <w:r>
+        <w:rPr>
+          <w:rFonts w:ascii="Times New Roman" w:hAnsi="Times New Roman" w:cs="Times New Roman"/>
+        </w:rPr>
+        <w:t>Rohan Mitra 85023</w:t>
+      </w:r>
+    </w:p>
+    <w:p>
+      <w:pPr>
+        <w:rPr>
+          <w:rFonts w:ascii="Times New Roman" w:hAnsi="Times New Roman" w:cs="Times New Roman"/>
+        </w:rPr>
+      </w:pPr>
+      <w:r>
+        <w:rPr>
+          <w:rFonts w:ascii="Times New Roman" w:hAnsi="Times New Roman" w:cs="Times New Roman"/>
+        </w:rPr>
+        <w:t>Keshav Ramesh 88595</w:t>
+      </w:r>
+    </w:p>
+    <w:p>
+      <w:pPr>
+        <w:rPr>
+          <w:rFonts w:ascii="Times New Roman" w:hAnsi="Times New Roman" w:cs="Times New Roman"/>
+        </w:rPr>
+      </w:pPr>
+    </w:p>
+    <w:p>
+      <w:pPr>
+        <w:rPr>
+          <w:rFonts w:ascii="Times New Roman" w:hAnsi="Times New Roman" w:cs="Times New Roman"/>
+          <w:b/>
+          <w:bCs/>
+          <w:u w:val="single"/>
+        </w:rPr>
+      </w:pPr>
+      <w:proofErr w:type="spellStart"/>
+      <w:r>
+        <w:rPr>
+          <w:rFonts w:ascii="Times New Roman" w:hAnsi="Times New Roman" w:cs="Times New Roman"/>
+          <w:b/>
+          <w:bCs/>
+          <w:u w:val="single"/>
+        </w:rPr>
+        <w:t>Github</w:t>
+      </w:r>
+      <w:proofErr w:type="spellEnd"/>
+      <w:r>
+        <w:rPr>
+          <w:rFonts w:ascii="Times New Roman" w:hAnsi="Times New Roman" w:cs="Times New Roman"/>
+          <w:b/>
+          <w:bCs/>
+          <w:u w:val="single"/>
+        </w:rPr>
+        <w:t xml:space="preserve"> link for code</w:t>
+      </w:r>
+      <w:r>
+        <w:rPr>
+          <w:rFonts w:ascii="Times New Roman" w:hAnsi="Times New Roman" w:cs="Times New Roman"/>
+        </w:rPr>
+        <w:t>:</w:t>
+      </w:r>
+      <w:r>
+        <w:t xml:space="preserve"> </w:t>
+      </w:r>
+      <w:hyperlink r:id="rId9" w:history="1">
+        <w:r>
+          <w:rPr>
+            <w:rStyle w:val="Hyperlink"/>
+            <w:rFonts w:ascii="Times New Roman" w:hAnsi="Times New Roman" w:cs="Times New Roman"/>
+          </w:rPr>
+          <w:t>https://github.com/ro1406/CMP321Lab</w:t>
+        </w:r>
+      </w:hyperlink>
+      <w:r>
+        <w:rPr>
+          <w:rFonts w:ascii="Times New Roman" w:hAnsi="Times New Roman" w:cs="Times New Roman"/>
+          <w:b/>
+          <w:bCs/>
+          <w:u w:val="single"/>
+        </w:rPr>
+        <w:t xml:space="preserve"> </w:t>
+      </w:r>
+      <w:r>
+        <w:rPr>
+          <w:rFonts w:ascii="Times New Roman" w:hAnsi="Times New Roman" w:cs="Times New Roman"/>
+          <w:b/>
+          <w:bCs/>
+          <w:u w:val="single"/>
+        </w:rPr>
         <w:br w:type="page"/>
       </w:r>
     </w:p>
@@ -2973,6 +3079,60 @@
           <w:u w:val="single"/>
         </w:rPr>
       </w:pPr>
+      <w:r>
+        <w:rPr>
+          <w:rFonts w:ascii="Times New Roman" w:hAnsi="Times New Roman" w:cs="Times New Roman"/>
+          <w:b/>
+          <w:bCs/>
+          <w:u w:val="single"/>
+        </w:rPr>
+        <w:drawing>
+          <wp:inline distT="0" distB="0" distL="0" distR="0" wp14:anchorId="1B5D3313" wp14:editId="617D1E2B">
+            <wp:extent cx="3362794" cy="905001"/>
+            <wp:effectExtent l="0" t="0" r="9525" b="9525"/>
+            <wp:docPr id="7" name="Picture 7" descr="Text&#10;&#10;Description automatically generated with medium confidence"/>
+            <wp:cNvGraphicFramePr>
+              <a:graphicFrameLocks xmlns:a="http://schemas.openxmlformats.org/drawingml/2006/main" noChangeAspect="1"/>
+            </wp:cNvGraphicFramePr>
+            <a:graphic xmlns:a="http://schemas.openxmlformats.org/drawingml/2006/main">
+              <a:graphicData uri="http://schemas.openxmlformats.org/drawingml/2006/picture">
+                <pic:pic xmlns:pic="http://schemas.openxmlformats.org/drawingml/2006/picture">
+                  <pic:nvPicPr>
+                    <pic:cNvPr id="7" name="Picture 7" descr="Text&#10;&#10;Description automatically generated with medium confidence"/>
+                    <pic:cNvPicPr/>
+                  </pic:nvPicPr>
+                  <pic:blipFill>
+                    <a:blip r:embed="rId10"/>
+                    <a:stretch>
+                      <a:fillRect/>
+                    </a:stretch>
+                  </pic:blipFill>
+                  <pic:spPr>
+                    <a:xfrm>
+                      <a:off x="0" y="0"/>
+                      <a:ext cx="3362794" cy="905001"/>
+                    </a:xfrm>
+                    <a:prstGeom prst="rect">
+                      <a:avLst/>
+                    </a:prstGeom>
+                  </pic:spPr>
+                </pic:pic>
+              </a:graphicData>
+            </a:graphic>
+          </wp:inline>
+        </w:drawing>
+      </w:r>
+    </w:p>
+    <w:p>
+      <w:pPr>
+        <w:jc w:val="both"/>
+        <w:rPr>
+          <w:rFonts w:ascii="Times New Roman" w:hAnsi="Times New Roman" w:cs="Times New Roman"/>
+          <w:b/>
+          <w:bCs/>
+          <w:u w:val="single"/>
+        </w:rPr>
+      </w:pPr>
     </w:p>
     <w:p>
       <w:pPr>
@@ -3294,17 +3454,17 @@
       <w:pPr>
         <w:jc w:val="both"/>
         <w:rPr>
-          <w:b/>
-          <w:bCs/>
-          <w:szCs w:val="32"/>
-          <w:u w:val="single"/>
-        </w:rPr>
-      </w:pPr>
-      <w:r>
-        <w:rPr>
-          <w:b/>
-          <w:bCs/>
-          <w:szCs w:val="32"/>
+          <w:rFonts w:ascii="Times New Roman" w:hAnsi="Times New Roman" w:cs="Times New Roman"/>
+          <w:b/>
+          <w:bCs/>
+          <w:u w:val="single"/>
+        </w:rPr>
+      </w:pPr>
+      <w:r>
+        <w:rPr>
+          <w:rFonts w:ascii="Times New Roman" w:hAnsi="Times New Roman" w:cs="Times New Roman"/>
+          <w:b/>
+          <w:bCs/>
           <w:u w:val="single"/>
         </w:rPr>
         <w:t>Code:</w:t>
@@ -3323,12 +3483,12 @@
       <w:pPr>
         <w:jc w:val="both"/>
         <w:rPr>
-          <w:szCs w:val="32"/>
-        </w:rPr>
-      </w:pPr>
-      <w:r>
-        <w:rPr>
-          <w:szCs w:val="32"/>
+          <w:rFonts w:ascii="Times New Roman" w:hAnsi="Times New Roman" w:cs="Times New Roman"/>
+        </w:rPr>
+      </w:pPr>
+      <w:r>
+        <w:rPr>
+          <w:rFonts w:ascii="Times New Roman" w:hAnsi="Times New Roman" w:cs="Times New Roman"/>
         </w:rPr>
         <w:t>def fun(</w:t>
       </w:r>
@@ -3336,21 +3496,21 @@
       <w:proofErr w:type="gramStart"/>
       <w:r>
         <w:rPr>
-          <w:szCs w:val="32"/>
+          <w:rFonts w:ascii="Times New Roman" w:hAnsi="Times New Roman" w:cs="Times New Roman"/>
         </w:rPr>
         <w:t>names,locations</w:t>
       </w:r>
       <w:proofErr w:type="gramEnd"/>
       <w:r>
         <w:rPr>
-          <w:szCs w:val="32"/>
+          <w:rFonts w:ascii="Times New Roman" w:hAnsi="Times New Roman" w:cs="Times New Roman"/>
         </w:rPr>
         <w:t>,majors</w:t>
       </w:r>
       <w:proofErr w:type="spellEnd"/>
       <w:r>
         <w:rPr>
-          <w:szCs w:val="32"/>
+          <w:rFonts w:ascii="Times New Roman" w:hAnsi="Times New Roman" w:cs="Times New Roman"/>
         </w:rPr>
         <w:t>):</w:t>
       </w:r>
@@ -3359,40 +3519,40 @@
       <w:pPr>
         <w:jc w:val="both"/>
         <w:rPr>
-          <w:szCs w:val="32"/>
-        </w:rPr>
-      </w:pPr>
-      <w:r>
-        <w:rPr>
-          <w:szCs w:val="32"/>
+          <w:rFonts w:ascii="Times New Roman" w:hAnsi="Times New Roman" w:cs="Times New Roman"/>
+        </w:rPr>
+      </w:pPr>
+      <w:r>
+        <w:rPr>
+          <w:rFonts w:ascii="Times New Roman" w:hAnsi="Times New Roman" w:cs="Times New Roman"/>
         </w:rPr>
         <w:t xml:space="preserve">    return [f'{name} from {</w:t>
       </w:r>
       <w:proofErr w:type="spellStart"/>
       <w:r>
         <w:rPr>
-          <w:szCs w:val="32"/>
+          <w:rFonts w:ascii="Times New Roman" w:hAnsi="Times New Roman" w:cs="Times New Roman"/>
         </w:rPr>
         <w:t>maj</w:t>
       </w:r>
       <w:proofErr w:type="spellEnd"/>
       <w:r>
         <w:rPr>
-          <w:szCs w:val="32"/>
+          <w:rFonts w:ascii="Times New Roman" w:hAnsi="Times New Roman" w:cs="Times New Roman"/>
         </w:rPr>
         <w:t>} lives in {</w:t>
       </w:r>
       <w:proofErr w:type="spellStart"/>
       <w:r>
         <w:rPr>
-          <w:szCs w:val="32"/>
+          <w:rFonts w:ascii="Times New Roman" w:hAnsi="Times New Roman" w:cs="Times New Roman"/>
         </w:rPr>
         <w:t>loc</w:t>
       </w:r>
       <w:proofErr w:type="spellEnd"/>
       <w:r>
         <w:rPr>
-          <w:szCs w:val="32"/>
+          <w:rFonts w:ascii="Times New Roman" w:hAnsi="Times New Roman" w:cs="Times New Roman"/>
         </w:rPr>
         <w:t xml:space="preserve">}' for </w:t>
       </w:r>
@@ -3400,35 +3560,35 @@
       <w:proofErr w:type="gramStart"/>
       <w:r>
         <w:rPr>
-          <w:szCs w:val="32"/>
+          <w:rFonts w:ascii="Times New Roman" w:hAnsi="Times New Roman" w:cs="Times New Roman"/>
         </w:rPr>
         <w:t>name,maj</w:t>
       </w:r>
       <w:proofErr w:type="gramEnd"/>
       <w:r>
         <w:rPr>
-          <w:szCs w:val="32"/>
+          <w:rFonts w:ascii="Times New Roman" w:hAnsi="Times New Roman" w:cs="Times New Roman"/>
         </w:rPr>
         <w:t>,loc</w:t>
       </w:r>
       <w:proofErr w:type="spellEnd"/>
       <w:r>
         <w:rPr>
-          <w:szCs w:val="32"/>
+          <w:rFonts w:ascii="Times New Roman" w:hAnsi="Times New Roman" w:cs="Times New Roman"/>
         </w:rPr>
         <w:t xml:space="preserve"> in zip(</w:t>
       </w:r>
       <w:proofErr w:type="spellStart"/>
       <w:r>
         <w:rPr>
-          <w:szCs w:val="32"/>
+          <w:rFonts w:ascii="Times New Roman" w:hAnsi="Times New Roman" w:cs="Times New Roman"/>
         </w:rPr>
         <w:t>names,majors,locations</w:t>
       </w:r>
       <w:proofErr w:type="spellEnd"/>
       <w:r>
         <w:rPr>
-          <w:szCs w:val="32"/>
+          <w:rFonts w:ascii="Times New Roman" w:hAnsi="Times New Roman" w:cs="Times New Roman"/>
         </w:rPr>
         <w:t>)]</w:t>
       </w:r>
@@ -3437,28 +3597,28 @@
       <w:pPr>
         <w:jc w:val="both"/>
         <w:rPr>
-          <w:szCs w:val="32"/>
-        </w:rPr>
-      </w:pPr>
-    </w:p>
-    <w:p>
-      <w:pPr>
-        <w:jc w:val="both"/>
-        <w:rPr>
-          <w:szCs w:val="32"/>
+          <w:rFonts w:ascii="Times New Roman" w:hAnsi="Times New Roman" w:cs="Times New Roman"/>
+        </w:rPr>
+      </w:pPr>
+    </w:p>
+    <w:p>
+      <w:pPr>
+        <w:jc w:val="both"/>
+        <w:rPr>
+          <w:rFonts w:ascii="Times New Roman" w:hAnsi="Times New Roman" w:cs="Times New Roman"/>
         </w:rPr>
       </w:pPr>
       <w:proofErr w:type="gramStart"/>
       <w:r>
         <w:rPr>
-          <w:szCs w:val="32"/>
+          <w:rFonts w:ascii="Times New Roman" w:hAnsi="Times New Roman" w:cs="Times New Roman"/>
         </w:rPr>
         <w:t>print(</w:t>
       </w:r>
       <w:proofErr w:type="gramEnd"/>
       <w:r>
         <w:rPr>
-          <w:szCs w:val="32"/>
+          <w:rFonts w:ascii="Times New Roman" w:hAnsi="Times New Roman" w:cs="Times New Roman"/>
         </w:rPr>
         <w:t xml:space="preserve">fun( ["Ahmed", "John", "Zina"], ["Dubai", "Sharjah", "Al Ain"], </w:t>
       </w:r>
@@ -3467,26 +3627,27 @@
       <w:pPr>
         <w:jc w:val="both"/>
         <w:rPr>
-          <w:szCs w:val="32"/>
-        </w:rPr>
-      </w:pPr>
-      <w:r>
-        <w:rPr>
-          <w:szCs w:val="32"/>
-        </w:rPr>
+          <w:rFonts w:ascii="Times New Roman" w:hAnsi="Times New Roman" w:cs="Times New Roman"/>
+        </w:rPr>
+      </w:pPr>
+      <w:r>
+        <w:rPr>
+          <w:rFonts w:ascii="Times New Roman" w:hAnsi="Times New Roman" w:cs="Times New Roman"/>
+        </w:rPr>
+        <w:lastRenderedPageBreak/>
         <w:t xml:space="preserve">    ["COE", "CMP", "ELE"</w:t>
       </w:r>
       <w:proofErr w:type="gramStart"/>
       <w:r>
         <w:rPr>
-          <w:szCs w:val="32"/>
+          <w:rFonts w:ascii="Times New Roman" w:hAnsi="Times New Roman" w:cs="Times New Roman"/>
         </w:rPr>
         <w:t>] )</w:t>
       </w:r>
       <w:proofErr w:type="gramEnd"/>
       <w:r>
         <w:rPr>
-          <w:szCs w:val="32"/>
+          <w:rFonts w:ascii="Times New Roman" w:hAnsi="Times New Roman" w:cs="Times New Roman"/>
         </w:rPr>
         <w:t>)</w:t>
       </w:r>
@@ -3504,21 +3665,35 @@
       <w:pPr>
         <w:jc w:val="both"/>
         <w:rPr>
+          <w:rFonts w:ascii="Times New Roman" w:hAnsi="Times New Roman" w:cs="Times New Roman"/>
+          <w:b/>
+          <w:bCs/>
+          <w:szCs w:val="32"/>
+          <w:u w:val="single"/>
+        </w:rPr>
+      </w:pPr>
+      <w:r>
+        <w:rPr>
+          <w:rFonts w:ascii="Times New Roman" w:hAnsi="Times New Roman" w:cs="Times New Roman"/>
+          <w:b/>
+          <w:bCs/>
+          <w:szCs w:val="32"/>
+          <w:u w:val="single"/>
+        </w:rPr>
+        <w:t>Screenshot:</w:t>
+      </w:r>
+    </w:p>
+    <w:p>
+      <w:pPr>
+        <w:jc w:val="both"/>
+        <w:rPr>
+          <w:rFonts w:ascii="Times New Roman" w:hAnsi="Times New Roman" w:cs="Times New Roman"/>
           <w:b/>
           <w:bCs/>
           <w:sz w:val="20"/>
           <w:u w:val="single"/>
         </w:rPr>
       </w:pPr>
-      <w:r>
-        <w:rPr>
-          <w:b/>
-          <w:bCs/>
-          <w:szCs w:val="32"/>
-          <w:u w:val="single"/>
-        </w:rPr>
-        <w:t>Screenshot:</w:t>
-      </w:r>
     </w:p>
     <w:p>
       <w:pPr>
@@ -3549,7 +3724,7 @@
                     <pic:cNvPicPr/>
                   </pic:nvPicPr>
                   <pic:blipFill>
-                    <a:blip r:embed="rId9"/>
+                    <a:blip r:embed="rId11"/>
                     <a:stretch>
                       <a:fillRect/>
                     </a:stretch>
@@ -4126,6 +4301,18 @@
         <w:jc w:val="both"/>
         <w:rPr>
           <w:rFonts w:ascii="Times New Roman" w:hAnsi="Times New Roman" w:cs="Times New Roman"/>
+          <w:b/>
+          <w:bCs/>
+          <w:u w:val="single"/>
+          <w:lang w:val="en-US"/>
+        </w:rPr>
+      </w:pPr>
+    </w:p>
+    <w:p>
+      <w:pPr>
+        <w:jc w:val="both"/>
+        <w:rPr>
+          <w:rFonts w:ascii="Times New Roman" w:hAnsi="Times New Roman" w:cs="Times New Roman"/>
           <w:lang w:val="en-US"/>
         </w:rPr>
       </w:pPr>
@@ -4417,6 +4604,18 @@
         </w:rPr>
         <w:t>Screenshot:</w:t>
       </w:r>
+    </w:p>
+    <w:p>
+      <w:pPr>
+        <w:jc w:val="both"/>
+        <w:rPr>
+          <w:rFonts w:ascii="Times New Roman" w:hAnsi="Times New Roman" w:cs="Times New Roman"/>
+          <w:b/>
+          <w:bCs/>
+          <w:u w:val="single"/>
+          <w:lang w:val="en-US"/>
+        </w:rPr>
+      </w:pPr>
     </w:p>
     <w:p>
       <w:pPr>
@@ -4448,7 +4647,7 @@
                     <pic:cNvPicPr/>
                   </pic:nvPicPr>
                   <pic:blipFill>
-                    <a:blip r:embed="rId10"/>
+                    <a:blip r:embed="rId12"/>
                     <a:stretch>
                       <a:fillRect/>
                     </a:stretch>
@@ -4867,6 +5066,7 @@
         <w:rPr>
           <w:rFonts w:ascii="Times New Roman" w:hAnsi="Times New Roman" w:cs="Times New Roman"/>
         </w:rPr>
+        <w:lastRenderedPageBreak/>
         <w:t>-1</w:t>
       </w:r>
       <w:r>
@@ -4937,6 +5137,17 @@
         <w:jc w:val="both"/>
         <w:rPr>
           <w:rFonts w:ascii="Times New Roman" w:hAnsi="Times New Roman" w:cs="Times New Roman"/>
+          <w:b/>
+          <w:bCs/>
+          <w:u w:val="single"/>
+        </w:rPr>
+      </w:pPr>
+    </w:p>
+    <w:p>
+      <w:pPr>
+        <w:jc w:val="both"/>
+        <w:rPr>
+          <w:rFonts w:ascii="Times New Roman" w:hAnsi="Times New Roman" w:cs="Times New Roman"/>
         </w:rPr>
       </w:pPr>
       <w:r>
@@ -5057,7 +5268,6 @@
         <w:rPr>
           <w:rFonts w:ascii="Times New Roman" w:hAnsi="Times New Roman" w:cs="Times New Roman"/>
         </w:rPr>
-        <w:lastRenderedPageBreak/>
         <w:t xml:space="preserve">    if x==</w:t>
       </w:r>
       <w:proofErr w:type="spellStart"/>
@@ -5551,6 +5761,17 @@
         </w:rPr>
         <w:t>Screenshot:</w:t>
       </w:r>
+    </w:p>
+    <w:p>
+      <w:pPr>
+        <w:jc w:val="both"/>
+        <w:rPr>
+          <w:rFonts w:ascii="Times New Roman" w:hAnsi="Times New Roman" w:cs="Times New Roman"/>
+          <w:b/>
+          <w:bCs/>
+          <w:u w:val="single"/>
+        </w:rPr>
+      </w:pPr>
     </w:p>
     <w:p>
       <w:pPr>
@@ -5586,7 +5807,7 @@
                     <pic:cNvPicPr/>
                   </pic:nvPicPr>
                   <pic:blipFill>
-                    <a:blip r:embed="rId11"/>
+                    <a:blip r:embed="rId13"/>
                     <a:stretch>
                       <a:fillRect/>
                     </a:stretch>
@@ -5901,9 +6122,581 @@
     </w:p>
     <w:p>
       <w:pPr>
-        <w:pStyle w:val="ListParagraph"/>
         <w:shd w:val="clear" w:color="auto" w:fill="FFFFFF"/>
-        <w:ind w:left="1080"/>
+        <w:rPr>
+          <w:rFonts w:ascii="Times New Roman" w:hAnsi="Times New Roman" w:cs="Times New Roman"/>
+          <w:b/>
+          <w:bCs/>
+        </w:rPr>
+      </w:pPr>
+      <w:r>
+        <w:rPr>
+          <w:rFonts w:ascii="Times New Roman" w:hAnsi="Times New Roman" w:cs="Times New Roman"/>
+          <w:b/>
+          <w:bCs/>
+        </w:rPr>
+        <w:t>Code:</w:t>
+      </w:r>
+    </w:p>
+    <w:p>
+      <w:pPr>
+        <w:shd w:val="clear" w:color="auto" w:fill="FFFFFF"/>
+        <w:rPr>
+          <w:rFonts w:ascii="Times New Roman" w:hAnsi="Times New Roman" w:cs="Times New Roman"/>
+        </w:rPr>
+      </w:pPr>
+    </w:p>
+    <w:p>
+      <w:pPr>
+        <w:shd w:val="clear" w:color="auto" w:fill="FFFFFF"/>
+        <w:rPr>
+          <w:rFonts w:ascii="Times New Roman" w:hAnsi="Times New Roman" w:cs="Times New Roman"/>
+        </w:rPr>
+      </w:pPr>
+      <w:r>
+        <w:rPr>
+          <w:rFonts w:ascii="Times New Roman" w:hAnsi="Times New Roman" w:cs="Times New Roman"/>
+        </w:rPr>
+        <w:t>#Q5 part (a)</w:t>
+      </w:r>
+    </w:p>
+    <w:p>
+      <w:pPr>
+        <w:shd w:val="clear" w:color="auto" w:fill="FFFFFF"/>
+        <w:rPr>
+          <w:rFonts w:ascii="Times New Roman" w:hAnsi="Times New Roman" w:cs="Times New Roman"/>
+        </w:rPr>
+      </w:pPr>
+    </w:p>
+    <w:p>
+      <w:pPr>
+        <w:shd w:val="clear" w:color="auto" w:fill="FFFFFF"/>
+        <w:rPr>
+          <w:rFonts w:ascii="Times New Roman" w:hAnsi="Times New Roman" w:cs="Times New Roman"/>
+        </w:rPr>
+      </w:pPr>
+      <w:r>
+        <w:rPr>
+          <w:rFonts w:ascii="Times New Roman" w:hAnsi="Times New Roman" w:cs="Times New Roman"/>
+        </w:rPr>
+        <w:t>from math import sqrt</w:t>
+      </w:r>
+    </w:p>
+    <w:p>
+      <w:pPr>
+        <w:shd w:val="clear" w:color="auto" w:fill="FFFFFF"/>
+        <w:rPr>
+          <w:rFonts w:ascii="Times New Roman" w:hAnsi="Times New Roman" w:cs="Times New Roman"/>
+        </w:rPr>
+      </w:pPr>
+    </w:p>
+    <w:p>
+      <w:pPr>
+        <w:shd w:val="clear" w:color="auto" w:fill="FFFFFF"/>
+        <w:rPr>
+          <w:rFonts w:ascii="Times New Roman" w:hAnsi="Times New Roman" w:cs="Times New Roman"/>
+        </w:rPr>
+      </w:pPr>
+      <w:r>
+        <w:rPr>
+          <w:rFonts w:ascii="Times New Roman" w:hAnsi="Times New Roman" w:cs="Times New Roman"/>
+        </w:rPr>
+        <w:t xml:space="preserve">def </w:t>
+      </w:r>
+      <w:proofErr w:type="spellStart"/>
+      <w:r>
+        <w:rPr>
+          <w:rFonts w:ascii="Times New Roman" w:hAnsi="Times New Roman" w:cs="Times New Roman"/>
+        </w:rPr>
+        <w:t>apply_</w:t>
+      </w:r>
+      <w:proofErr w:type="gramStart"/>
+      <w:r>
+        <w:rPr>
+          <w:rFonts w:ascii="Times New Roman" w:hAnsi="Times New Roman" w:cs="Times New Roman"/>
+        </w:rPr>
+        <w:t>all</w:t>
+      </w:r>
+      <w:proofErr w:type="spellEnd"/>
+      <w:r>
+        <w:rPr>
+          <w:rFonts w:ascii="Times New Roman" w:hAnsi="Times New Roman" w:cs="Times New Roman"/>
+        </w:rPr>
+        <w:t>(</w:t>
+      </w:r>
+      <w:proofErr w:type="spellStart"/>
+      <w:proofErr w:type="gramEnd"/>
+      <w:r>
+        <w:rPr>
+          <w:rFonts w:ascii="Times New Roman" w:hAnsi="Times New Roman" w:cs="Times New Roman"/>
+        </w:rPr>
+        <w:t>func</w:t>
+      </w:r>
+      <w:proofErr w:type="spellEnd"/>
+      <w:r>
+        <w:rPr>
+          <w:rFonts w:ascii="Times New Roman" w:hAnsi="Times New Roman" w:cs="Times New Roman"/>
+        </w:rPr>
+        <w:t xml:space="preserve">, </w:t>
+      </w:r>
+      <w:proofErr w:type="spellStart"/>
+      <w:r>
+        <w:rPr>
+          <w:rFonts w:ascii="Times New Roman" w:hAnsi="Times New Roman" w:cs="Times New Roman"/>
+        </w:rPr>
+        <w:t>lst</w:t>
+      </w:r>
+      <w:proofErr w:type="spellEnd"/>
+      <w:r>
+        <w:rPr>
+          <w:rFonts w:ascii="Times New Roman" w:hAnsi="Times New Roman" w:cs="Times New Roman"/>
+        </w:rPr>
+        <w:t>):</w:t>
+      </w:r>
+    </w:p>
+    <w:p>
+      <w:pPr>
+        <w:shd w:val="clear" w:color="auto" w:fill="FFFFFF"/>
+        <w:rPr>
+          <w:rFonts w:ascii="Times New Roman" w:hAnsi="Times New Roman" w:cs="Times New Roman"/>
+        </w:rPr>
+      </w:pPr>
+      <w:r>
+        <w:rPr>
+          <w:rFonts w:ascii="Times New Roman" w:hAnsi="Times New Roman" w:cs="Times New Roman"/>
+        </w:rPr>
+        <w:t xml:space="preserve">    return [</w:t>
+      </w:r>
+      <w:proofErr w:type="spellStart"/>
+      <w:r>
+        <w:rPr>
+          <w:rFonts w:ascii="Times New Roman" w:hAnsi="Times New Roman" w:cs="Times New Roman"/>
+        </w:rPr>
+        <w:t>func</w:t>
+      </w:r>
+      <w:proofErr w:type="spellEnd"/>
+      <w:r>
+        <w:rPr>
+          <w:rFonts w:ascii="Times New Roman" w:hAnsi="Times New Roman" w:cs="Times New Roman"/>
+        </w:rPr>
+        <w:t>(</w:t>
+      </w:r>
+      <w:proofErr w:type="spellStart"/>
+      <w:r>
+        <w:rPr>
+          <w:rFonts w:ascii="Times New Roman" w:hAnsi="Times New Roman" w:cs="Times New Roman"/>
+        </w:rPr>
+        <w:t>i</w:t>
+      </w:r>
+      <w:proofErr w:type="spellEnd"/>
+      <w:r>
+        <w:rPr>
+          <w:rFonts w:ascii="Times New Roman" w:hAnsi="Times New Roman" w:cs="Times New Roman"/>
+        </w:rPr>
+        <w:t xml:space="preserve">) for </w:t>
+      </w:r>
+      <w:proofErr w:type="spellStart"/>
+      <w:r>
+        <w:rPr>
+          <w:rFonts w:ascii="Times New Roman" w:hAnsi="Times New Roman" w:cs="Times New Roman"/>
+        </w:rPr>
+        <w:t>i</w:t>
+      </w:r>
+      <w:proofErr w:type="spellEnd"/>
+      <w:r>
+        <w:rPr>
+          <w:rFonts w:ascii="Times New Roman" w:hAnsi="Times New Roman" w:cs="Times New Roman"/>
+        </w:rPr>
+        <w:t xml:space="preserve"> in </w:t>
+      </w:r>
+      <w:proofErr w:type="spellStart"/>
+      <w:r>
+        <w:rPr>
+          <w:rFonts w:ascii="Times New Roman" w:hAnsi="Times New Roman" w:cs="Times New Roman"/>
+        </w:rPr>
+        <w:t>lst</w:t>
+      </w:r>
+      <w:proofErr w:type="spellEnd"/>
+      <w:r>
+        <w:rPr>
+          <w:rFonts w:ascii="Times New Roman" w:hAnsi="Times New Roman" w:cs="Times New Roman"/>
+        </w:rPr>
+        <w:t>]</w:t>
+      </w:r>
+    </w:p>
+    <w:p>
+      <w:pPr>
+        <w:shd w:val="clear" w:color="auto" w:fill="FFFFFF"/>
+        <w:rPr>
+          <w:rFonts w:ascii="Times New Roman" w:hAnsi="Times New Roman" w:cs="Times New Roman"/>
+        </w:rPr>
+      </w:pPr>
+    </w:p>
+    <w:p>
+      <w:pPr>
+        <w:shd w:val="clear" w:color="auto" w:fill="FFFFFF"/>
+        <w:rPr>
+          <w:rFonts w:ascii="Times New Roman" w:hAnsi="Times New Roman" w:cs="Times New Roman"/>
+        </w:rPr>
+      </w:pPr>
+      <w:r>
+        <w:rPr>
+          <w:rFonts w:ascii="Times New Roman" w:hAnsi="Times New Roman" w:cs="Times New Roman"/>
+        </w:rPr>
+        <w:t>l1 = [4, 9, 16, 25]</w:t>
+      </w:r>
+    </w:p>
+    <w:p>
+      <w:pPr>
+        <w:shd w:val="clear" w:color="auto" w:fill="FFFFFF"/>
+        <w:rPr>
+          <w:rFonts w:ascii="Times New Roman" w:hAnsi="Times New Roman" w:cs="Times New Roman"/>
+        </w:rPr>
+      </w:pPr>
+      <w:proofErr w:type="gramStart"/>
+      <w:r>
+        <w:rPr>
+          <w:rFonts w:ascii="Times New Roman" w:hAnsi="Times New Roman" w:cs="Times New Roman"/>
+        </w:rPr>
+        <w:t>print(</w:t>
+      </w:r>
+      <w:proofErr w:type="spellStart"/>
+      <w:proofErr w:type="gramEnd"/>
+      <w:r>
+        <w:rPr>
+          <w:rFonts w:ascii="Times New Roman" w:hAnsi="Times New Roman" w:cs="Times New Roman"/>
+        </w:rPr>
+        <w:t>apply_all</w:t>
+      </w:r>
+      <w:proofErr w:type="spellEnd"/>
+      <w:r>
+        <w:rPr>
+          <w:rFonts w:ascii="Times New Roman" w:hAnsi="Times New Roman" w:cs="Times New Roman"/>
+        </w:rPr>
+        <w:t>(sqrt, l1))</w:t>
+      </w:r>
+    </w:p>
+    <w:p>
+      <w:pPr>
+        <w:shd w:val="clear" w:color="auto" w:fill="FFFFFF"/>
+        <w:rPr>
+          <w:rFonts w:ascii="Times New Roman" w:hAnsi="Times New Roman" w:cs="Times New Roman"/>
+        </w:rPr>
+      </w:pPr>
+    </w:p>
+    <w:p>
+      <w:pPr>
+        <w:shd w:val="clear" w:color="auto" w:fill="FFFFFF"/>
+        <w:rPr>
+          <w:rFonts w:ascii="Times New Roman" w:hAnsi="Times New Roman" w:cs="Times New Roman"/>
+        </w:rPr>
+      </w:pPr>
+      <w:r>
+        <w:rPr>
+          <w:rFonts w:ascii="Times New Roman" w:hAnsi="Times New Roman" w:cs="Times New Roman"/>
+        </w:rPr>
+        <w:t>#(b)</w:t>
+      </w:r>
+    </w:p>
+    <w:p>
+      <w:pPr>
+        <w:shd w:val="clear" w:color="auto" w:fill="FFFFFF"/>
+        <w:rPr>
+          <w:rFonts w:ascii="Times New Roman" w:hAnsi="Times New Roman" w:cs="Times New Roman"/>
+        </w:rPr>
+      </w:pPr>
+      <w:r>
+        <w:rPr>
+          <w:rFonts w:ascii="Times New Roman" w:hAnsi="Times New Roman" w:cs="Times New Roman"/>
+        </w:rPr>
+        <w:t>li</w:t>
+      </w:r>
+      <w:proofErr w:type="gramStart"/>
+      <w:r>
+        <w:rPr>
+          <w:rFonts w:ascii="Times New Roman" w:hAnsi="Times New Roman" w:cs="Times New Roman"/>
+        </w:rPr>
+        <w:t>=[</w:t>
+      </w:r>
+      <w:proofErr w:type="gramEnd"/>
+      <w:r>
+        <w:rPr>
+          <w:rFonts w:ascii="Times New Roman" w:hAnsi="Times New Roman" w:cs="Times New Roman"/>
+        </w:rPr>
+        <w:t>"1234", "hellow","class23"]</w:t>
+      </w:r>
+    </w:p>
+    <w:p>
+      <w:pPr>
+        <w:shd w:val="clear" w:color="auto" w:fill="FFFFFF"/>
+        <w:rPr>
+          <w:rFonts w:ascii="Times New Roman" w:hAnsi="Times New Roman" w:cs="Times New Roman"/>
+        </w:rPr>
+      </w:pPr>
+      <w:proofErr w:type="spellStart"/>
+      <w:r>
+        <w:rPr>
+          <w:rFonts w:ascii="Times New Roman" w:hAnsi="Times New Roman" w:cs="Times New Roman"/>
+        </w:rPr>
+        <w:t>ans</w:t>
+      </w:r>
+      <w:proofErr w:type="spellEnd"/>
+      <w:r>
+        <w:rPr>
+          <w:rFonts w:ascii="Times New Roman" w:hAnsi="Times New Roman" w:cs="Times New Roman"/>
+        </w:rPr>
+        <w:t>=</w:t>
+      </w:r>
+      <w:proofErr w:type="spellStart"/>
+      <w:r>
+        <w:rPr>
+          <w:rFonts w:ascii="Times New Roman" w:hAnsi="Times New Roman" w:cs="Times New Roman"/>
+        </w:rPr>
+        <w:t>apply_</w:t>
+      </w:r>
+      <w:proofErr w:type="gramStart"/>
+      <w:r>
+        <w:rPr>
+          <w:rFonts w:ascii="Times New Roman" w:hAnsi="Times New Roman" w:cs="Times New Roman"/>
+        </w:rPr>
+        <w:t>all</w:t>
+      </w:r>
+      <w:proofErr w:type="spellEnd"/>
+      <w:r>
+        <w:rPr>
+          <w:rFonts w:ascii="Times New Roman" w:hAnsi="Times New Roman" w:cs="Times New Roman"/>
+        </w:rPr>
+        <w:t>(</w:t>
+      </w:r>
+      <w:proofErr w:type="gramEnd"/>
+      <w:r>
+        <w:rPr>
+          <w:rFonts w:ascii="Times New Roman" w:hAnsi="Times New Roman" w:cs="Times New Roman"/>
+        </w:rPr>
+        <w:t xml:space="preserve">lambda </w:t>
+      </w:r>
+      <w:proofErr w:type="spellStart"/>
+      <w:r>
+        <w:rPr>
+          <w:rFonts w:ascii="Times New Roman" w:hAnsi="Times New Roman" w:cs="Times New Roman"/>
+        </w:rPr>
+        <w:t>lst:str</w:t>
+      </w:r>
+      <w:proofErr w:type="spellEnd"/>
+      <w:r>
+        <w:rPr>
+          <w:rFonts w:ascii="Times New Roman" w:hAnsi="Times New Roman" w:cs="Times New Roman"/>
+        </w:rPr>
+        <w:t>(</w:t>
+      </w:r>
+      <w:proofErr w:type="spellStart"/>
+      <w:r>
+        <w:rPr>
+          <w:rFonts w:ascii="Times New Roman" w:hAnsi="Times New Roman" w:cs="Times New Roman"/>
+        </w:rPr>
+        <w:t>lst</w:t>
+      </w:r>
+      <w:proofErr w:type="spellEnd"/>
+      <w:r>
+        <w:rPr>
+          <w:rFonts w:ascii="Times New Roman" w:hAnsi="Times New Roman" w:cs="Times New Roman"/>
+        </w:rPr>
+        <w:t>).</w:t>
+      </w:r>
+      <w:proofErr w:type="spellStart"/>
+      <w:r>
+        <w:rPr>
+          <w:rFonts w:ascii="Times New Roman" w:hAnsi="Times New Roman" w:cs="Times New Roman"/>
+        </w:rPr>
+        <w:t>isdigit</w:t>
+      </w:r>
+      <w:proofErr w:type="spellEnd"/>
+      <w:r>
+        <w:rPr>
+          <w:rFonts w:ascii="Times New Roman" w:hAnsi="Times New Roman" w:cs="Times New Roman"/>
+        </w:rPr>
+        <w:t>(), li)</w:t>
+      </w:r>
+    </w:p>
+    <w:p>
+      <w:pPr>
+        <w:shd w:val="clear" w:color="auto" w:fill="FFFFFF"/>
+        <w:rPr>
+          <w:rFonts w:ascii="Times New Roman" w:hAnsi="Times New Roman" w:cs="Times New Roman"/>
+        </w:rPr>
+      </w:pPr>
+      <w:proofErr w:type="gramStart"/>
+      <w:r>
+        <w:rPr>
+          <w:rFonts w:ascii="Times New Roman" w:hAnsi="Times New Roman" w:cs="Times New Roman"/>
+        </w:rPr>
+        <w:t>print(</w:t>
+      </w:r>
+      <w:proofErr w:type="gramEnd"/>
+      <w:r>
+        <w:rPr>
+          <w:rFonts w:ascii="Times New Roman" w:hAnsi="Times New Roman" w:cs="Times New Roman"/>
+        </w:rPr>
+        <w:t>"The elements that contain only numbers are:")</w:t>
+      </w:r>
+    </w:p>
+    <w:p>
+      <w:pPr>
+        <w:shd w:val="clear" w:color="auto" w:fill="FFFFFF"/>
+        <w:rPr>
+          <w:rFonts w:ascii="Times New Roman" w:hAnsi="Times New Roman" w:cs="Times New Roman"/>
+        </w:rPr>
+      </w:pPr>
+      <w:r>
+        <w:rPr>
+          <w:rFonts w:ascii="Times New Roman" w:hAnsi="Times New Roman" w:cs="Times New Roman"/>
+        </w:rPr>
+        <w:t xml:space="preserve">for </w:t>
+      </w:r>
+      <w:proofErr w:type="spellStart"/>
+      <w:proofErr w:type="gramStart"/>
+      <w:r>
+        <w:rPr>
+          <w:rFonts w:ascii="Times New Roman" w:hAnsi="Times New Roman" w:cs="Times New Roman"/>
+        </w:rPr>
+        <w:t>string,x</w:t>
+      </w:r>
+      <w:proofErr w:type="spellEnd"/>
+      <w:proofErr w:type="gramEnd"/>
+      <w:r>
+        <w:rPr>
+          <w:rFonts w:ascii="Times New Roman" w:hAnsi="Times New Roman" w:cs="Times New Roman"/>
+        </w:rPr>
+        <w:t xml:space="preserve"> in zip(</w:t>
+      </w:r>
+      <w:proofErr w:type="spellStart"/>
+      <w:r>
+        <w:rPr>
+          <w:rFonts w:ascii="Times New Roman" w:hAnsi="Times New Roman" w:cs="Times New Roman"/>
+        </w:rPr>
+        <w:t>li,ans</w:t>
+      </w:r>
+      <w:proofErr w:type="spellEnd"/>
+      <w:r>
+        <w:rPr>
+          <w:rFonts w:ascii="Times New Roman" w:hAnsi="Times New Roman" w:cs="Times New Roman"/>
+        </w:rPr>
+        <w:t>):</w:t>
+      </w:r>
+    </w:p>
+    <w:p>
+      <w:pPr>
+        <w:shd w:val="clear" w:color="auto" w:fill="FFFFFF"/>
+        <w:rPr>
+          <w:rFonts w:ascii="Times New Roman" w:hAnsi="Times New Roman" w:cs="Times New Roman"/>
+        </w:rPr>
+      </w:pPr>
+      <w:r>
+        <w:rPr>
+          <w:rFonts w:ascii="Times New Roman" w:hAnsi="Times New Roman" w:cs="Times New Roman"/>
+        </w:rPr>
+        <w:t xml:space="preserve">    if x:</w:t>
+      </w:r>
+    </w:p>
+    <w:p>
+      <w:pPr>
+        <w:shd w:val="clear" w:color="auto" w:fill="FFFFFF"/>
+        <w:rPr>
+          <w:rFonts w:ascii="Times New Roman" w:hAnsi="Times New Roman" w:cs="Times New Roman"/>
+        </w:rPr>
+      </w:pPr>
+      <w:r>
+        <w:rPr>
+          <w:rFonts w:ascii="Times New Roman" w:hAnsi="Times New Roman" w:cs="Times New Roman"/>
+        </w:rPr>
+        <w:t xml:space="preserve">        print(string)</w:t>
+      </w:r>
+    </w:p>
+    <w:p>
+      <w:pPr>
+        <w:shd w:val="clear" w:color="auto" w:fill="FFFFFF"/>
+        <w:rPr>
+          <w:rFonts w:ascii="Times New Roman" w:hAnsi="Times New Roman" w:cs="Times New Roman"/>
+        </w:rPr>
+      </w:pPr>
+    </w:p>
+    <w:p>
+      <w:pPr>
+        <w:shd w:val="clear" w:color="auto" w:fill="FFFFFF"/>
+        <w:rPr>
+          <w:rFonts w:ascii="Times New Roman" w:hAnsi="Times New Roman" w:cs="Times New Roman"/>
+          <w:b/>
+          <w:bCs/>
+        </w:rPr>
+      </w:pPr>
+      <w:r>
+        <w:rPr>
+          <w:rFonts w:ascii="Times New Roman" w:hAnsi="Times New Roman" w:cs="Times New Roman"/>
+          <w:b/>
+          <w:bCs/>
+        </w:rPr>
+        <w:t>Screenshot:</w:t>
+      </w:r>
+    </w:p>
+    <w:p>
+      <w:pPr>
+        <w:shd w:val="clear" w:color="auto" w:fill="FFFFFF"/>
+        <w:rPr>
+          <w:rFonts w:ascii="Times New Roman" w:hAnsi="Times New Roman" w:cs="Times New Roman"/>
+        </w:rPr>
+      </w:pPr>
+    </w:p>
+    <w:p>
+      <w:pPr>
+        <w:shd w:val="clear" w:color="auto" w:fill="FFFFFF"/>
+        <w:rPr>
+          <w:rFonts w:ascii="Times New Roman" w:hAnsi="Times New Roman" w:cs="Times New Roman"/>
+        </w:rPr>
+      </w:pPr>
+      <w:r>
+        <w:rPr>
+          <w:rFonts w:ascii="Times New Roman" w:hAnsi="Times New Roman" w:cs="Times New Roman"/>
+        </w:rPr>
+        <w:drawing>
+          <wp:inline distT="0" distB="0" distL="0" distR="0" wp14:anchorId="12800AB6" wp14:editId="5527A2EF">
+            <wp:extent cx="3743847" cy="590632"/>
+            <wp:effectExtent l="0" t="0" r="9525" b="0"/>
+            <wp:docPr id="5" name="Picture 5" descr="Text&#10;&#10;Description automatically generated"/>
+            <wp:cNvGraphicFramePr>
+              <a:graphicFrameLocks xmlns:a="http://schemas.openxmlformats.org/drawingml/2006/main" noChangeAspect="1"/>
+            </wp:cNvGraphicFramePr>
+            <a:graphic xmlns:a="http://schemas.openxmlformats.org/drawingml/2006/main">
+              <a:graphicData uri="http://schemas.openxmlformats.org/drawingml/2006/picture">
+                <pic:pic xmlns:pic="http://schemas.openxmlformats.org/drawingml/2006/picture">
+                  <pic:nvPicPr>
+                    <pic:cNvPr id="5" name="Picture 5" descr="Text&#10;&#10;Description automatically generated"/>
+                    <pic:cNvPicPr/>
+                  </pic:nvPicPr>
+                  <pic:blipFill>
+                    <a:blip r:embed="rId14"/>
+                    <a:stretch>
+                      <a:fillRect/>
+                    </a:stretch>
+                  </pic:blipFill>
+                  <pic:spPr>
+                    <a:xfrm>
+                      <a:off x="0" y="0"/>
+                      <a:ext cx="3743847" cy="590632"/>
+                    </a:xfrm>
+                    <a:prstGeom prst="rect">
+                      <a:avLst/>
+                    </a:prstGeom>
+                  </pic:spPr>
+                </pic:pic>
+              </a:graphicData>
+            </a:graphic>
+          </wp:inline>
+        </w:drawing>
+      </w:r>
+    </w:p>
+    <w:p>
+      <w:pPr>
+        <w:shd w:val="clear" w:color="auto" w:fill="FFFFFF"/>
         <w:rPr>
           <w:rFonts w:ascii="Times New Roman" w:hAnsi="Times New Roman" w:cs="Times New Roman"/>
         </w:rPr>
@@ -6089,7 +6882,6 @@
           <w:rFonts w:ascii="Times New Roman" w:eastAsia="Times New Roman" w:hAnsi="Times New Roman" w:cs="Times New Roman"/>
           <w:noProof/>
         </w:rPr>
-        <w:lastRenderedPageBreak/>
         <w:drawing>
           <wp:inline distT="0" distB="0" distL="0" distR="0" wp14:anchorId="294FD5E8" wp14:editId="79A98FB2">
             <wp:extent cx="1367246" cy="521270"/>
@@ -6108,7 +6900,7 @@
                     </pic:cNvPicPr>
                   </pic:nvPicPr>
                   <pic:blipFill rotWithShape="1">
-                    <a:blip r:embed="rId12">
+                    <a:blip r:embed="rId15">
                       <a:extLst>
                         <a:ext uri="{28A0092B-C50C-407E-A947-70E740481C1C}">
                           <a14:useLocalDpi xmlns:a14="http://schemas.microsoft.com/office/drawing/2010/main" val="0"/>
@@ -6359,17 +7151,384 @@
     </w:p>
     <w:p>
       <w:pPr>
-        <w:pStyle w:val="ListParagraph"/>
         <w:shd w:val="clear" w:color="auto" w:fill="FFFFFF"/>
-        <w:ind w:left="1080"/>
-        <w:rPr>
-          <w:rFonts w:ascii="Times New Roman" w:hAnsi="Times New Roman" w:cs="Times New Roman"/>
-        </w:rPr>
-      </w:pPr>
+        <w:rPr>
+          <w:rFonts w:ascii="Times New Roman" w:hAnsi="Times New Roman" w:cs="Times New Roman"/>
+          <w:b/>
+          <w:bCs/>
+        </w:rPr>
+      </w:pPr>
+      <w:r>
+        <w:rPr>
+          <w:rFonts w:ascii="Times New Roman" w:hAnsi="Times New Roman" w:cs="Times New Roman"/>
+          <w:b/>
+          <w:bCs/>
+        </w:rPr>
+        <w:lastRenderedPageBreak/>
+        <w:t>Code:</w:t>
+      </w:r>
+    </w:p>
+    <w:p>
+      <w:pPr>
+        <w:shd w:val="clear" w:color="auto" w:fill="FFFFFF"/>
+        <w:rPr>
+          <w:rFonts w:ascii="Times New Roman" w:hAnsi="Times New Roman" w:cs="Times New Roman"/>
+        </w:rPr>
+      </w:pPr>
+    </w:p>
+    <w:p>
+      <w:pPr>
+        <w:shd w:val="clear" w:color="auto" w:fill="FFFFFF"/>
+        <w:rPr>
+          <w:rFonts w:ascii="Times New Roman" w:hAnsi="Times New Roman" w:cs="Times New Roman"/>
+        </w:rPr>
+      </w:pPr>
+      <w:r>
+        <w:rPr>
+          <w:rFonts w:ascii="Times New Roman" w:hAnsi="Times New Roman" w:cs="Times New Roman"/>
+        </w:rPr>
+        <w:t>#Part (a)</w:t>
+      </w:r>
+    </w:p>
+    <w:p>
+      <w:pPr>
+        <w:shd w:val="clear" w:color="auto" w:fill="FFFFFF"/>
+        <w:rPr>
+          <w:rFonts w:ascii="Times New Roman" w:hAnsi="Times New Roman" w:cs="Times New Roman"/>
+        </w:rPr>
+      </w:pPr>
+    </w:p>
+    <w:p>
+      <w:pPr>
+        <w:shd w:val="clear" w:color="auto" w:fill="FFFFFF"/>
+        <w:rPr>
+          <w:rFonts w:ascii="Times New Roman" w:hAnsi="Times New Roman" w:cs="Times New Roman"/>
+        </w:rPr>
+      </w:pPr>
+      <w:r>
+        <w:rPr>
+          <w:rFonts w:ascii="Times New Roman" w:hAnsi="Times New Roman" w:cs="Times New Roman"/>
+        </w:rPr>
+        <w:t>from math import factorial as fact</w:t>
+      </w:r>
+    </w:p>
+    <w:p>
+      <w:pPr>
+        <w:shd w:val="clear" w:color="auto" w:fill="FFFFFF"/>
+        <w:rPr>
+          <w:rFonts w:ascii="Times New Roman" w:hAnsi="Times New Roman" w:cs="Times New Roman"/>
+        </w:rPr>
+      </w:pPr>
+    </w:p>
+    <w:p>
+      <w:pPr>
+        <w:shd w:val="clear" w:color="auto" w:fill="FFFFFF"/>
+        <w:rPr>
+          <w:rFonts w:ascii="Times New Roman" w:hAnsi="Times New Roman" w:cs="Times New Roman"/>
+        </w:rPr>
+      </w:pPr>
+      <w:r>
+        <w:rPr>
+          <w:rFonts w:ascii="Times New Roman" w:hAnsi="Times New Roman" w:cs="Times New Roman"/>
+        </w:rPr>
+        <w:t>def t(n):</w:t>
+      </w:r>
+    </w:p>
+    <w:p>
+      <w:pPr>
+        <w:shd w:val="clear" w:color="auto" w:fill="FFFFFF"/>
+        <w:rPr>
+          <w:rFonts w:ascii="Times New Roman" w:hAnsi="Times New Roman" w:cs="Times New Roman"/>
+        </w:rPr>
+      </w:pPr>
+      <w:r>
+        <w:rPr>
+          <w:rFonts w:ascii="Times New Roman" w:hAnsi="Times New Roman" w:cs="Times New Roman"/>
+        </w:rPr>
+        <w:t xml:space="preserve">    </w:t>
+      </w:r>
+    </w:p>
+    <w:p>
+      <w:pPr>
+        <w:shd w:val="clear" w:color="auto" w:fill="FFFFFF"/>
+        <w:rPr>
+          <w:rFonts w:ascii="Times New Roman" w:hAnsi="Times New Roman" w:cs="Times New Roman"/>
+        </w:rPr>
+      </w:pPr>
+      <w:r>
+        <w:rPr>
+          <w:rFonts w:ascii="Times New Roman" w:hAnsi="Times New Roman" w:cs="Times New Roman"/>
+        </w:rPr>
+        <w:t xml:space="preserve">    def f(k):</w:t>
+      </w:r>
+    </w:p>
+    <w:p>
+      <w:pPr>
+        <w:shd w:val="clear" w:color="auto" w:fill="FFFFFF"/>
+        <w:rPr>
+          <w:rFonts w:ascii="Times New Roman" w:hAnsi="Times New Roman" w:cs="Times New Roman"/>
+        </w:rPr>
+      </w:pPr>
+      <w:r>
+        <w:rPr>
+          <w:rFonts w:ascii="Times New Roman" w:hAnsi="Times New Roman" w:cs="Times New Roman"/>
+        </w:rPr>
+        <w:t xml:space="preserve">        return fact(n)/(fact(k)*fact(n-k))</w:t>
+      </w:r>
+    </w:p>
+    <w:p>
+      <w:pPr>
+        <w:shd w:val="clear" w:color="auto" w:fill="FFFFFF"/>
+        <w:rPr>
+          <w:rFonts w:ascii="Times New Roman" w:hAnsi="Times New Roman" w:cs="Times New Roman"/>
+        </w:rPr>
+      </w:pPr>
+      <w:r>
+        <w:rPr>
+          <w:rFonts w:ascii="Times New Roman" w:hAnsi="Times New Roman" w:cs="Times New Roman"/>
+        </w:rPr>
+        <w:t xml:space="preserve">    return f</w:t>
+      </w:r>
+    </w:p>
+    <w:p>
+      <w:pPr>
+        <w:shd w:val="clear" w:color="auto" w:fill="FFFFFF"/>
+        <w:rPr>
+          <w:rFonts w:ascii="Times New Roman" w:hAnsi="Times New Roman" w:cs="Times New Roman"/>
+        </w:rPr>
+      </w:pPr>
+    </w:p>
+    <w:p>
+      <w:pPr>
+        <w:shd w:val="clear" w:color="auto" w:fill="FFFFFF"/>
+        <w:rPr>
+          <w:rFonts w:ascii="Times New Roman" w:hAnsi="Times New Roman" w:cs="Times New Roman"/>
+        </w:rPr>
+      </w:pPr>
+      <w:proofErr w:type="gramStart"/>
+      <w:r>
+        <w:rPr>
+          <w:rFonts w:ascii="Times New Roman" w:hAnsi="Times New Roman" w:cs="Times New Roman"/>
+        </w:rPr>
+        <w:t>print(</w:t>
+      </w:r>
+      <w:proofErr w:type="gramEnd"/>
+      <w:r>
+        <w:rPr>
+          <w:rFonts w:ascii="Times New Roman" w:hAnsi="Times New Roman" w:cs="Times New Roman"/>
+        </w:rPr>
+        <w:t>"The factorial of 10 (computed using nested functions) is" , t(10)(3))</w:t>
+      </w:r>
+    </w:p>
+    <w:p>
+      <w:pPr>
+        <w:shd w:val="clear" w:color="auto" w:fill="FFFFFF"/>
+        <w:rPr>
+          <w:rFonts w:ascii="Times New Roman" w:hAnsi="Times New Roman" w:cs="Times New Roman"/>
+        </w:rPr>
+      </w:pPr>
+    </w:p>
+    <w:p>
+      <w:pPr>
+        <w:shd w:val="clear" w:color="auto" w:fill="FFFFFF"/>
+        <w:rPr>
+          <w:rFonts w:ascii="Times New Roman" w:hAnsi="Times New Roman" w:cs="Times New Roman"/>
+        </w:rPr>
+      </w:pPr>
+      <w:r>
+        <w:rPr>
+          <w:rFonts w:ascii="Times New Roman" w:hAnsi="Times New Roman" w:cs="Times New Roman"/>
+        </w:rPr>
+        <w:t>#Part (b)</w:t>
+      </w:r>
+    </w:p>
+    <w:p>
+      <w:pPr>
+        <w:shd w:val="clear" w:color="auto" w:fill="FFFFFF"/>
+        <w:rPr>
+          <w:rFonts w:ascii="Times New Roman" w:hAnsi="Times New Roman" w:cs="Times New Roman"/>
+        </w:rPr>
+      </w:pPr>
+    </w:p>
+    <w:p>
+      <w:pPr>
+        <w:shd w:val="clear" w:color="auto" w:fill="FFFFFF"/>
+        <w:rPr>
+          <w:rFonts w:ascii="Times New Roman" w:hAnsi="Times New Roman" w:cs="Times New Roman"/>
+        </w:rPr>
+      </w:pPr>
+      <w:r>
+        <w:rPr>
+          <w:rFonts w:ascii="Times New Roman" w:hAnsi="Times New Roman" w:cs="Times New Roman"/>
+        </w:rPr>
+        <w:t>def C(n):</w:t>
+      </w:r>
+    </w:p>
+    <w:p>
+      <w:pPr>
+        <w:shd w:val="clear" w:color="auto" w:fill="FFFFFF"/>
+        <w:rPr>
+          <w:rFonts w:ascii="Times New Roman" w:hAnsi="Times New Roman" w:cs="Times New Roman"/>
+        </w:rPr>
+      </w:pPr>
+      <w:r>
+        <w:rPr>
+          <w:rFonts w:ascii="Times New Roman" w:hAnsi="Times New Roman" w:cs="Times New Roman"/>
+        </w:rPr>
+        <w:t xml:space="preserve">    return lambda k: fact(n)/(fact(k)*fact(n-k))</w:t>
+      </w:r>
+    </w:p>
+    <w:p>
+      <w:pPr>
+        <w:shd w:val="clear" w:color="auto" w:fill="FFFFFF"/>
+        <w:rPr>
+          <w:rFonts w:ascii="Times New Roman" w:hAnsi="Times New Roman" w:cs="Times New Roman"/>
+        </w:rPr>
+      </w:pPr>
+    </w:p>
+    <w:p>
+      <w:pPr>
+        <w:shd w:val="clear" w:color="auto" w:fill="FFFFFF"/>
+        <w:rPr>
+          <w:rFonts w:ascii="Times New Roman" w:hAnsi="Times New Roman" w:cs="Times New Roman"/>
+        </w:rPr>
+      </w:pPr>
+      <w:r>
+        <w:rPr>
+          <w:rFonts w:ascii="Times New Roman" w:hAnsi="Times New Roman" w:cs="Times New Roman"/>
+        </w:rPr>
+        <w:t xml:space="preserve">fun = </w:t>
+      </w:r>
+      <w:proofErr w:type="gramStart"/>
+      <w:r>
+        <w:rPr>
+          <w:rFonts w:ascii="Times New Roman" w:hAnsi="Times New Roman" w:cs="Times New Roman"/>
+        </w:rPr>
+        <w:t>C(</w:t>
+      </w:r>
+      <w:proofErr w:type="gramEnd"/>
+      <w:r>
+        <w:rPr>
+          <w:rFonts w:ascii="Times New Roman" w:hAnsi="Times New Roman" w:cs="Times New Roman"/>
+        </w:rPr>
+        <w:t>10)</w:t>
+      </w:r>
+    </w:p>
+    <w:p>
+      <w:pPr>
+        <w:shd w:val="clear" w:color="auto" w:fill="FFFFFF"/>
+        <w:rPr>
+          <w:rFonts w:ascii="Times New Roman" w:hAnsi="Times New Roman" w:cs="Times New Roman"/>
+        </w:rPr>
+      </w:pPr>
+    </w:p>
+    <w:p>
+      <w:pPr>
+        <w:shd w:val="clear" w:color="auto" w:fill="FFFFFF"/>
+        <w:rPr>
+          <w:rFonts w:ascii="Times New Roman" w:hAnsi="Times New Roman" w:cs="Times New Roman"/>
+        </w:rPr>
+      </w:pPr>
+      <w:proofErr w:type="gramStart"/>
+      <w:r>
+        <w:rPr>
+          <w:rFonts w:ascii="Times New Roman" w:hAnsi="Times New Roman" w:cs="Times New Roman"/>
+        </w:rPr>
+        <w:t>print(</w:t>
+      </w:r>
+      <w:proofErr w:type="gramEnd"/>
+      <w:r>
+        <w:rPr>
+          <w:rFonts w:ascii="Times New Roman" w:hAnsi="Times New Roman" w:cs="Times New Roman"/>
+        </w:rPr>
+        <w:t>"The factorial of 10 (computed using lambda expressions) is" , fun(3))</w:t>
+      </w:r>
+    </w:p>
+    <w:p>
+      <w:pPr>
+        <w:shd w:val="clear" w:color="auto" w:fill="FFFFFF"/>
+        <w:rPr>
+          <w:rFonts w:ascii="Times New Roman" w:hAnsi="Times New Roman" w:cs="Times New Roman"/>
+        </w:rPr>
+      </w:pPr>
+    </w:p>
+    <w:p>
+      <w:pPr>
+        <w:shd w:val="clear" w:color="auto" w:fill="FFFFFF"/>
+        <w:rPr>
+          <w:rFonts w:ascii="Times New Roman" w:hAnsi="Times New Roman" w:cs="Times New Roman"/>
+          <w:b/>
+          <w:bCs/>
+        </w:rPr>
+      </w:pPr>
+      <w:r>
+        <w:rPr>
+          <w:rFonts w:ascii="Times New Roman" w:hAnsi="Times New Roman" w:cs="Times New Roman"/>
+          <w:b/>
+          <w:bCs/>
+        </w:rPr>
+        <w:t>Screenshot:</w:t>
+      </w:r>
+    </w:p>
+    <w:p>
+      <w:pPr>
+        <w:shd w:val="clear" w:color="auto" w:fill="FFFFFF"/>
+        <w:rPr>
+          <w:rFonts w:ascii="Times New Roman" w:hAnsi="Times New Roman" w:cs="Times New Roman"/>
+        </w:rPr>
+      </w:pPr>
+    </w:p>
+    <w:p>
+      <w:pPr>
+        <w:shd w:val="clear" w:color="auto" w:fill="FFFFFF"/>
+        <w:rPr>
+          <w:rFonts w:ascii="Times New Roman" w:hAnsi="Times New Roman" w:cs="Times New Roman"/>
+        </w:rPr>
+      </w:pPr>
+      <w:r>
+        <w:rPr>
+          <w:rFonts w:ascii="Times New Roman" w:hAnsi="Times New Roman" w:cs="Times New Roman"/>
+        </w:rPr>
+        <w:drawing>
+          <wp:inline distT="0" distB="0" distL="0" distR="0" wp14:anchorId="01D68160" wp14:editId="1D2E0171">
+            <wp:extent cx="5658640" cy="504895"/>
+            <wp:effectExtent l="0" t="0" r="0" b="9525"/>
+            <wp:docPr id="6" name="Picture 6" descr="Text&#10;&#10;Description automatically generated"/>
+            <wp:cNvGraphicFramePr>
+              <a:graphicFrameLocks xmlns:a="http://schemas.openxmlformats.org/drawingml/2006/main" noChangeAspect="1"/>
+            </wp:cNvGraphicFramePr>
+            <a:graphic xmlns:a="http://schemas.openxmlformats.org/drawingml/2006/main">
+              <a:graphicData uri="http://schemas.openxmlformats.org/drawingml/2006/picture">
+                <pic:pic xmlns:pic="http://schemas.openxmlformats.org/drawingml/2006/picture">
+                  <pic:nvPicPr>
+                    <pic:cNvPr id="6" name="Picture 6" descr="Text&#10;&#10;Description automatically generated"/>
+                    <pic:cNvPicPr/>
+                  </pic:nvPicPr>
+                  <pic:blipFill>
+                    <a:blip r:embed="rId16"/>
+                    <a:stretch>
+                      <a:fillRect/>
+                    </a:stretch>
+                  </pic:blipFill>
+                  <pic:spPr>
+                    <a:xfrm>
+                      <a:off x="0" y="0"/>
+                      <a:ext cx="5658640" cy="504895"/>
+                    </a:xfrm>
+                    <a:prstGeom prst="rect">
+                      <a:avLst/>
+                    </a:prstGeom>
+                  </pic:spPr>
+                </pic:pic>
+              </a:graphicData>
+            </a:graphic>
+          </wp:inline>
+        </w:drawing>
+      </w:r>
     </w:p>
     <w:sectPr>
-      <w:footerReference w:type="even" r:id="rId13"/>
-      <w:footerReference w:type="default" r:id="rId14"/>
+      <w:footerReference w:type="even" r:id="rId17"/>
+      <w:footerReference w:type="default" r:id="rId18"/>
       <w:pgSz w:w="12240" w:h="15840"/>
       <w:pgMar w:top="1440" w:right="1440" w:bottom="1440" w:left="1440" w:header="708" w:footer="708" w:gutter="0"/>
       <w:cols w:space="708"/>

</xml_diff>

<commit_message>
q6 print statement fixed
</commit_message>
<xml_diff>
--- a/Lab 3/Lab3.docx
+++ b/Lab 3/Lab3.docx
@@ -3084,6 +3084,7 @@
           <w:rFonts w:ascii="Times New Roman" w:hAnsi="Times New Roman" w:cs="Times New Roman"/>
           <w:b/>
           <w:bCs/>
+          <w:noProof/>
           <w:u w:val="single"/>
         </w:rPr>
         <w:drawing>
@@ -6656,6 +6657,7 @@
       <w:r>
         <w:rPr>
           <w:rFonts w:ascii="Times New Roman" w:hAnsi="Times New Roman" w:cs="Times New Roman"/>
+          <w:noProof/>
         </w:rPr>
         <w:drawing>
           <wp:inline distT="0" distB="0" distL="0" distR="0" wp14:anchorId="12800AB6" wp14:editId="5527A2EF">
@@ -7317,7 +7319,19 @@
         <w:rPr>
           <w:rFonts w:ascii="Times New Roman" w:hAnsi="Times New Roman" w:cs="Times New Roman"/>
         </w:rPr>
-        <w:t>"The factorial of 10 (computed using nested functions) is" , t(10)(3))</w:t>
+        <w:t>"10</w:t>
+      </w:r>
+      <w:r>
+        <w:rPr>
+          <w:rFonts w:ascii="Times New Roman" w:hAnsi="Times New Roman" w:cs="Times New Roman"/>
+        </w:rPr>
+        <w:t xml:space="preserve"> C 3</w:t>
+      </w:r>
+      <w:r>
+        <w:rPr>
+          <w:rFonts w:ascii="Times New Roman" w:hAnsi="Times New Roman" w:cs="Times New Roman"/>
+        </w:rPr>
+        <w:t xml:space="preserve"> (computed using nested functions) is" , t(10)(3))</w:t>
       </w:r>
     </w:p>
     <w:p>
@@ -7441,7 +7455,25 @@
         <w:rPr>
           <w:rFonts w:ascii="Times New Roman" w:hAnsi="Times New Roman" w:cs="Times New Roman"/>
         </w:rPr>
-        <w:t>"The factorial of 10 (computed using lambda expressions) is" , fun(3))</w:t>
+        <w:t>"</w:t>
+      </w:r>
+      <w:r>
+        <w:rPr>
+          <w:rFonts w:ascii="Times New Roman" w:hAnsi="Times New Roman" w:cs="Times New Roman"/>
+        </w:rPr>
+        <w:t>10</w:t>
+      </w:r>
+      <w:r>
+        <w:rPr>
+          <w:rFonts w:ascii="Times New Roman" w:hAnsi="Times New Roman" w:cs="Times New Roman"/>
+        </w:rPr>
+        <w:t xml:space="preserve"> C 3</w:t>
+      </w:r>
+      <w:r>
+        <w:rPr>
+          <w:rFonts w:ascii="Times New Roman" w:hAnsi="Times New Roman" w:cs="Times New Roman"/>
+        </w:rPr>
+        <w:t xml:space="preserve"> (computed using lambda expressions) is" , fun(3))</w:t>
       </w:r>
     </w:p>
     <w:p>
@@ -7488,6 +7520,7 @@
       <w:r>
         <w:rPr>
           <w:rFonts w:ascii="Times New Roman" w:hAnsi="Times New Roman" w:cs="Times New Roman"/>
+          <w:noProof/>
         </w:rPr>
         <w:drawing>
           <wp:inline distT="0" distB="0" distL="0" distR="0" wp14:anchorId="01D68160" wp14:editId="1D2E0171">

</xml_diff>

<commit_message>
Updated Q1 and made changes to doc
</commit_message>
<xml_diff>
--- a/Lab 3/Lab3.docx
+++ b/Lab 3/Lab3.docx
@@ -2190,20 +2190,6 @@
         <w:rPr>
           <w:rFonts w:ascii="Times New Roman" w:hAnsi="Times New Roman" w:cs="Times New Roman"/>
         </w:rPr>
-        <w:t xml:space="preserve">    memo={0:1,1:1}</w:t>
-      </w:r>
-    </w:p>
-    <w:p>
-      <w:pPr>
-        <w:jc w:val="both"/>
-        <w:rPr>
-          <w:rFonts w:ascii="Times New Roman" w:hAnsi="Times New Roman" w:cs="Times New Roman"/>
-        </w:rPr>
-      </w:pPr>
-      <w:r>
-        <w:rPr>
-          <w:rFonts w:ascii="Times New Roman" w:hAnsi="Times New Roman" w:cs="Times New Roman"/>
-        </w:rPr>
         <w:t xml:space="preserve">    def </w:t>
       </w:r>
       <w:proofErr w:type="spellStart"/>
@@ -2218,7 +2204,7 @@
         <w:rPr>
           <w:rFonts w:ascii="Times New Roman" w:hAnsi="Times New Roman" w:cs="Times New Roman"/>
         </w:rPr>
-        <w:t>(n):</w:t>
+        <w:t>(n, memo={0:1,1:1}):</w:t>
       </w:r>
     </w:p>
     <w:p>
@@ -2256,25 +2242,19 @@
           <w:rFonts w:ascii="Times New Roman" w:hAnsi="Times New Roman" w:cs="Times New Roman"/>
         </w:rPr>
       </w:pPr>
-      <w:r>
-        <w:rPr>
-          <w:rFonts w:ascii="Times New Roman" w:hAnsi="Times New Roman" w:cs="Times New Roman"/>
-        </w:rPr>
-        <w:t xml:space="preserve">        </w:t>
-      </w:r>
-    </w:p>
-    <w:p>
-      <w:pPr>
-        <w:jc w:val="both"/>
-        <w:rPr>
-          <w:rFonts w:ascii="Times New Roman" w:hAnsi="Times New Roman" w:cs="Times New Roman"/>
-        </w:rPr>
-      </w:pPr>
-      <w:r>
-        <w:rPr>
-          <w:rFonts w:ascii="Times New Roman" w:hAnsi="Times New Roman" w:cs="Times New Roman"/>
-        </w:rPr>
-        <w:t xml:space="preserve">        return </w:t>
+    </w:p>
+    <w:p>
+      <w:pPr>
+        <w:jc w:val="both"/>
+        <w:rPr>
+          <w:rFonts w:ascii="Times New Roman" w:hAnsi="Times New Roman" w:cs="Times New Roman"/>
+        </w:rPr>
+      </w:pPr>
+      <w:r>
+        <w:rPr>
+          <w:rFonts w:ascii="Times New Roman" w:hAnsi="Times New Roman" w:cs="Times New Roman"/>
+        </w:rPr>
+        <w:t xml:space="preserve">        memo[n]=</w:t>
       </w:r>
       <w:proofErr w:type="spellStart"/>
       <w:r>
@@ -2288,7 +2268,7 @@
         <w:rPr>
           <w:rFonts w:ascii="Times New Roman" w:hAnsi="Times New Roman" w:cs="Times New Roman"/>
         </w:rPr>
-        <w:t>(n-1)+</w:t>
+        <w:t xml:space="preserve">(n-1, memo) + </w:t>
       </w:r>
       <w:proofErr w:type="spellStart"/>
       <w:r>
@@ -2302,7 +2282,21 @@
         <w:rPr>
           <w:rFonts w:ascii="Times New Roman" w:hAnsi="Times New Roman" w:cs="Times New Roman"/>
         </w:rPr>
-        <w:t>(n-2)</w:t>
+        <w:t>(n-2, memo)</w:t>
+      </w:r>
+    </w:p>
+    <w:p>
+      <w:pPr>
+        <w:jc w:val="both"/>
+        <w:rPr>
+          <w:rFonts w:ascii="Times New Roman" w:hAnsi="Times New Roman" w:cs="Times New Roman"/>
+        </w:rPr>
+      </w:pPr>
+      <w:r>
+        <w:rPr>
+          <w:rFonts w:ascii="Times New Roman" w:hAnsi="Times New Roman" w:cs="Times New Roman"/>
+        </w:rPr>
+        <w:t xml:space="preserve">        return memo[n]</w:t>
       </w:r>
     </w:p>
     <w:p>
@@ -2819,6 +2813,9 @@
         <w:jc w:val="both"/>
         <w:rPr>
           <w:rFonts w:ascii="Times New Roman" w:hAnsi="Times New Roman" w:cs="Times New Roman"/>
+          <w:b/>
+          <w:bCs/>
+          <w:u w:val="single"/>
         </w:rPr>
       </w:pPr>
       <w:r>
@@ -2841,28 +2838,6 @@
         </w:rPr>
         <w:t>(11))</w:t>
       </w:r>
-    </w:p>
-    <w:p>
-      <w:pPr>
-        <w:jc w:val="both"/>
-        <w:rPr>
-          <w:rFonts w:ascii="Times New Roman" w:hAnsi="Times New Roman" w:cs="Times New Roman"/>
-          <w:b/>
-          <w:bCs/>
-          <w:u w:val="single"/>
-        </w:rPr>
-      </w:pPr>
-    </w:p>
-    <w:p>
-      <w:pPr>
-        <w:jc w:val="both"/>
-        <w:rPr>
-          <w:rFonts w:ascii="Times New Roman" w:hAnsi="Times New Roman" w:cs="Times New Roman"/>
-          <w:b/>
-          <w:bCs/>
-          <w:u w:val="single"/>
-        </w:rPr>
-      </w:pPr>
     </w:p>
     <w:p>
       <w:pPr>
@@ -3421,7 +3396,6 @@
         <w:rPr>
           <w:rFonts w:ascii="Times New Roman" w:hAnsi="Times New Roman" w:cs="Times New Roman"/>
         </w:rPr>
-        <w:lastRenderedPageBreak/>
         <w:t xml:space="preserve">    ["COE", "CMP", "ELE"] ))</w:t>
       </w:r>
     </w:p>
@@ -3453,6 +3427,7 @@
           <w:szCs w:val="32"/>
           <w:u w:val="single"/>
         </w:rPr>
+        <w:lastRenderedPageBreak/>
         <w:t>Screenshot:</w:t>
       </w:r>
     </w:p>
@@ -4813,7 +4788,6 @@
         <w:rPr>
           <w:rFonts w:ascii="Times New Roman" w:hAnsi="Times New Roman" w:cs="Times New Roman"/>
         </w:rPr>
-        <w:lastRenderedPageBreak/>
         <w:t>-1</w:t>
       </w:r>
       <w:r>
@@ -4876,6 +4850,7 @@
           <w:bCs/>
           <w:u w:val="single"/>
         </w:rPr>
+        <w:lastRenderedPageBreak/>
         <w:t>Code:</w:t>
       </w:r>
     </w:p>
@@ -6786,8 +6761,30 @@
           <w:b/>
           <w:bCs/>
         </w:rPr>
+        <w:t>Code:</w:t>
+      </w:r>
+    </w:p>
+    <w:p>
+      <w:pPr>
+        <w:shd w:val="clear" w:color="auto" w:fill="FFFFFF"/>
+        <w:rPr>
+          <w:rFonts w:ascii="Times New Roman" w:hAnsi="Times New Roman" w:cs="Times New Roman"/>
+        </w:rPr>
+      </w:pPr>
+    </w:p>
+    <w:p>
+      <w:pPr>
+        <w:shd w:val="clear" w:color="auto" w:fill="FFFFFF"/>
+        <w:rPr>
+          <w:rFonts w:ascii="Times New Roman" w:hAnsi="Times New Roman" w:cs="Times New Roman"/>
+        </w:rPr>
+      </w:pPr>
+      <w:r>
+        <w:rPr>
+          <w:rFonts w:ascii="Times New Roman" w:hAnsi="Times New Roman" w:cs="Times New Roman"/>
+        </w:rPr>
         <w:lastRenderedPageBreak/>
-        <w:t>Code:</w:t>
+        <w:t>#Part (a)</w:t>
       </w:r>
     </w:p>
     <w:p>
@@ -6809,7 +6806,7 @@
         <w:rPr>
           <w:rFonts w:ascii="Times New Roman" w:hAnsi="Times New Roman" w:cs="Times New Roman"/>
         </w:rPr>
-        <w:t>#Part (a)</w:t>
+        <w:t>from math import factorial as fact</w:t>
       </w:r>
     </w:p>
     <w:p>
@@ -6831,7 +6828,7 @@
         <w:rPr>
           <w:rFonts w:ascii="Times New Roman" w:hAnsi="Times New Roman" w:cs="Times New Roman"/>
         </w:rPr>
-        <w:t>from math import factorial as fact</w:t>
+        <w:t>def t(n):</w:t>
       </w:r>
     </w:p>
     <w:p>
@@ -6841,6 +6838,12 @@
           <w:rFonts w:ascii="Times New Roman" w:hAnsi="Times New Roman" w:cs="Times New Roman"/>
         </w:rPr>
       </w:pPr>
+      <w:r>
+        <w:rPr>
+          <w:rFonts w:ascii="Times New Roman" w:hAnsi="Times New Roman" w:cs="Times New Roman"/>
+        </w:rPr>
+        <w:t xml:space="preserve">    </w:t>
+      </w:r>
     </w:p>
     <w:p>
       <w:pPr>
@@ -6853,7 +6856,7 @@
         <w:rPr>
           <w:rFonts w:ascii="Times New Roman" w:hAnsi="Times New Roman" w:cs="Times New Roman"/>
         </w:rPr>
-        <w:t>def t(n):</w:t>
+        <w:t xml:space="preserve">    def f(k):</w:t>
       </w:r>
     </w:p>
     <w:p>
@@ -6867,7 +6870,7 @@
         <w:rPr>
           <w:rFonts w:ascii="Times New Roman" w:hAnsi="Times New Roman" w:cs="Times New Roman"/>
         </w:rPr>
-        <w:t xml:space="preserve">    </w:t>
+        <w:t xml:space="preserve">        return fact(n)//(fact(k)*fact(n-k))</w:t>
       </w:r>
     </w:p>
     <w:p>
@@ -6881,7 +6884,7 @@
         <w:rPr>
           <w:rFonts w:ascii="Times New Roman" w:hAnsi="Times New Roman" w:cs="Times New Roman"/>
         </w:rPr>
-        <w:t xml:space="preserve">    def f(k):</w:t>
+        <w:t xml:space="preserve">    return f</w:t>
       </w:r>
     </w:p>
     <w:p>
@@ -6891,12 +6894,6 @@
           <w:rFonts w:ascii="Times New Roman" w:hAnsi="Times New Roman" w:cs="Times New Roman"/>
         </w:rPr>
       </w:pPr>
-      <w:r>
-        <w:rPr>
-          <w:rFonts w:ascii="Times New Roman" w:hAnsi="Times New Roman" w:cs="Times New Roman"/>
-        </w:rPr>
-        <w:t xml:space="preserve">        return fact(n)//(fact(k)*fact(n-k))</w:t>
-      </w:r>
     </w:p>
     <w:p>
       <w:pPr>
@@ -6909,7 +6906,7 @@
         <w:rPr>
           <w:rFonts w:ascii="Times New Roman" w:hAnsi="Times New Roman" w:cs="Times New Roman"/>
         </w:rPr>
-        <w:t xml:space="preserve">    return f</w:t>
+        <w:t>print(" 10 C 3 (computed using nested functions) is" , t(10)(3))</w:t>
       </w:r>
     </w:p>
     <w:p>
@@ -6931,7 +6928,7 @@
         <w:rPr>
           <w:rFonts w:ascii="Times New Roman" w:hAnsi="Times New Roman" w:cs="Times New Roman"/>
         </w:rPr>
-        <w:t>print(" 10 C 3 (computed using nested functions) is" , t(10)(3))</w:t>
+        <w:t>#Part (b)</w:t>
       </w:r>
     </w:p>
     <w:p>
@@ -6953,7 +6950,7 @@
         <w:rPr>
           <w:rFonts w:ascii="Times New Roman" w:hAnsi="Times New Roman" w:cs="Times New Roman"/>
         </w:rPr>
-        <w:t>#Part (b)</w:t>
+        <w:t>def C(n):</w:t>
       </w:r>
     </w:p>
     <w:p>
@@ -6963,6 +6960,12 @@
           <w:rFonts w:ascii="Times New Roman" w:hAnsi="Times New Roman" w:cs="Times New Roman"/>
         </w:rPr>
       </w:pPr>
+      <w:r>
+        <w:rPr>
+          <w:rFonts w:ascii="Times New Roman" w:hAnsi="Times New Roman" w:cs="Times New Roman"/>
+        </w:rPr>
+        <w:t xml:space="preserve">    return lambda k: fact(n)//(fact(k)*fact(n-k))</w:t>
+      </w:r>
     </w:p>
     <w:p>
       <w:pPr>
@@ -6971,12 +6974,6 @@
           <w:rFonts w:ascii="Times New Roman" w:hAnsi="Times New Roman" w:cs="Times New Roman"/>
         </w:rPr>
       </w:pPr>
-      <w:r>
-        <w:rPr>
-          <w:rFonts w:ascii="Times New Roman" w:hAnsi="Times New Roman" w:cs="Times New Roman"/>
-        </w:rPr>
-        <w:t>def C(n):</w:t>
-      </w:r>
     </w:p>
     <w:p>
       <w:pPr>
@@ -6989,7 +6986,7 @@
         <w:rPr>
           <w:rFonts w:ascii="Times New Roman" w:hAnsi="Times New Roman" w:cs="Times New Roman"/>
         </w:rPr>
-        <w:t xml:space="preserve">    return lambda k: fact(n)//(fact(k)*fact(n-k))</w:t>
+        <w:t>fun = C(10)</w:t>
       </w:r>
     </w:p>
     <w:p>
@@ -7011,7 +7008,7 @@
         <w:rPr>
           <w:rFonts w:ascii="Times New Roman" w:hAnsi="Times New Roman" w:cs="Times New Roman"/>
         </w:rPr>
-        <w:t>fun = C(10)</w:t>
+        <w:t>print(" 10 C 3 (computed using lambda expressions) is" , fun(3))</w:t>
       </w:r>
     </w:p>
     <w:p>
@@ -7027,13 +7024,17 @@
         <w:shd w:val="clear" w:color="auto" w:fill="FFFFFF"/>
         <w:rPr>
           <w:rFonts w:ascii="Times New Roman" w:hAnsi="Times New Roman" w:cs="Times New Roman"/>
-        </w:rPr>
-      </w:pPr>
-      <w:r>
-        <w:rPr>
-          <w:rFonts w:ascii="Times New Roman" w:hAnsi="Times New Roman" w:cs="Times New Roman"/>
-        </w:rPr>
-        <w:t>print(" 10 C 3 (computed using lambda expressions) is" , fun(3))</w:t>
+          <w:b/>
+          <w:bCs/>
+        </w:rPr>
+      </w:pPr>
+      <w:r>
+        <w:rPr>
+          <w:rFonts w:ascii="Times New Roman" w:hAnsi="Times New Roman" w:cs="Times New Roman"/>
+          <w:b/>
+          <w:bCs/>
+        </w:rPr>
+        <w:t>Screenshot:</w:t>
       </w:r>
     </w:p>
     <w:p>
@@ -7049,37 +7050,12 @@
         <w:shd w:val="clear" w:color="auto" w:fill="FFFFFF"/>
         <w:rPr>
           <w:rFonts w:ascii="Times New Roman" w:hAnsi="Times New Roman" w:cs="Times New Roman"/>
-          <w:b/>
-          <w:bCs/>
-        </w:rPr>
-      </w:pPr>
-      <w:r>
-        <w:rPr>
-          <w:rFonts w:ascii="Times New Roman" w:hAnsi="Times New Roman" w:cs="Times New Roman"/>
-          <w:b/>
-          <w:bCs/>
-        </w:rPr>
-        <w:t>Screenshot:</w:t>
-      </w:r>
-    </w:p>
-    <w:p>
-      <w:pPr>
-        <w:shd w:val="clear" w:color="auto" w:fill="FFFFFF"/>
-        <w:rPr>
-          <w:rFonts w:ascii="Times New Roman" w:hAnsi="Times New Roman" w:cs="Times New Roman"/>
-        </w:rPr>
-      </w:pPr>
-    </w:p>
-    <w:p>
-      <w:pPr>
-        <w:shd w:val="clear" w:color="auto" w:fill="FFFFFF"/>
-        <w:rPr>
-          <w:rFonts w:ascii="Times New Roman" w:hAnsi="Times New Roman" w:cs="Times New Roman"/>
-        </w:rPr>
-      </w:pPr>
-      <w:r>
-        <w:rPr>
-          <w:rFonts w:ascii="Times New Roman" w:hAnsi="Times New Roman" w:cs="Times New Roman"/>
+        </w:rPr>
+      </w:pPr>
+      <w:r>
+        <w:rPr>
+          <w:rFonts w:ascii="Times New Roman" w:hAnsi="Times New Roman" w:cs="Times New Roman"/>
+          <w:noProof/>
         </w:rPr>
         <w:drawing>
           <wp:inline distT="0" distB="0" distL="0" distR="0" wp14:anchorId="69E13DD4" wp14:editId="010DD1D3">

</xml_diff>